<commit_message>
seccion de preguntas freccuentes de ver videos
</commit_message>
<xml_diff>
--- a/seccionpf/Preguntasfrecuentes.docx
+++ b/seccionpf/Preguntasfrecuentes.docx
@@ -7,158 +7,51 @@
       <w:r>
         <w:rPr>
           <w:b/>
-          <w:noProof/>
-        </w:rPr>
-        <mc:AlternateContent>
-          <mc:Choice Requires="wpg">
-            <w:drawing>
-              <wp:anchor distT="0" distB="0" distL="114300" distR="114300" simplePos="0" relativeHeight="251664384" behindDoc="0" locked="0" layoutInCell="1" allowOverlap="1">
-                <wp:simplePos x="0" y="0"/>
-                <wp:positionH relativeFrom="column">
-                  <wp:posOffset>4410075</wp:posOffset>
-                </wp:positionH>
-                <wp:positionV relativeFrom="paragraph">
-                  <wp:posOffset>-304800</wp:posOffset>
-                </wp:positionV>
-                <wp:extent cx="1359535" cy="2238375"/>
-                <wp:effectExtent l="19050" t="0" r="0" b="9525"/>
-                <wp:wrapSquare wrapText="bothSides"/>
-                <wp:docPr id="1" name="Grupo 1"/>
-                <wp:cNvGraphicFramePr/>
-                <a:graphic xmlns:a="http://schemas.openxmlformats.org/drawingml/2006/main">
-                  <a:graphicData uri="http://schemas.microsoft.com/office/word/2010/wordprocessingGroup">
-                    <wpg:wgp>
-                      <wpg:cNvGrpSpPr/>
-                      <wpg:grpSpPr>
-                        <a:xfrm>
-                          <a:off x="0" y="0"/>
-                          <a:ext cx="1359535" cy="2238375"/>
-                          <a:chOff x="0" y="0"/>
-                          <a:chExt cx="1359535" cy="2238375"/>
-                        </a:xfrm>
-                      </wpg:grpSpPr>
-                      <pic:pic xmlns:pic="http://schemas.openxmlformats.org/drawingml/2006/picture">
-                        <pic:nvPicPr>
-                          <pic:cNvPr id="14" name="Imagen 14"/>
-                          <pic:cNvPicPr>
-                            <a:picLocks noChangeAspect="1"/>
-                          </pic:cNvPicPr>
-                        </pic:nvPicPr>
-                        <pic:blipFill rotWithShape="1">
-                          <a:blip r:embed="rId5" cstate="print">
-                            <a:extLst>
-                              <a:ext uri="{28A0092B-C50C-407E-A947-70E740481C1C}">
-                                <a14:useLocalDpi xmlns:a14="http://schemas.microsoft.com/office/drawing/2010/main" val="0"/>
-                              </a:ext>
-                            </a:extLst>
-                          </a:blip>
-                          <a:srcRect b="7407"/>
-                          <a:stretch/>
-                        </pic:blipFill>
-                        <pic:spPr>
-                          <a:xfrm>
-                            <a:off x="0" y="0"/>
-                            <a:ext cx="1359535" cy="2238375"/>
-                          </a:xfrm>
-                          <a:prstGeom prst="rect">
-                            <a:avLst/>
-                          </a:prstGeom>
-                        </pic:spPr>
-                      </pic:pic>
-                      <wps:wsp>
-                        <wps:cNvPr id="15" name="Elipse 15"/>
-                        <wps:cNvSpPr/>
-                        <wps:spPr>
-                          <a:xfrm>
-                            <a:off x="0" y="561975"/>
-                            <a:ext cx="695325" cy="647700"/>
-                          </a:xfrm>
-                          <a:prstGeom prst="ellipse">
-                            <a:avLst/>
-                          </a:prstGeom>
-                          <a:noFill/>
-                          <a:ln w="28575">
-                            <a:solidFill>
-                              <a:srgbClr val="FF0000"/>
-                            </a:solidFill>
-                          </a:ln>
-                        </wps:spPr>
-                        <wps:style>
-                          <a:lnRef idx="2">
-                            <a:schemeClr val="accent1">
-                              <a:shade val="50000"/>
-                            </a:schemeClr>
-                          </a:lnRef>
-                          <a:fillRef idx="1">
-                            <a:schemeClr val="accent1"/>
-                          </a:fillRef>
-                          <a:effectRef idx="0">
-                            <a:schemeClr val="accent1"/>
-                          </a:effectRef>
-                          <a:fontRef idx="minor">
-                            <a:schemeClr val="lt1"/>
-                          </a:fontRef>
-                        </wps:style>
-                        <wps:bodyPr rot="0" spcFirstLastPara="0" vertOverflow="overflow" horzOverflow="overflow" vert="horz" wrap="square" lIns="91440" tIns="45720" rIns="91440" bIns="45720" numCol="1" spcCol="0" rtlCol="0" fromWordArt="0" anchor="ctr" anchorCtr="0" forceAA="0" compatLnSpc="1">
-                          <a:prstTxWarp prst="textNoShape">
-                            <a:avLst/>
-                          </a:prstTxWarp>
-                          <a:noAutofit/>
-                        </wps:bodyPr>
-                      </wps:wsp>
-                    </wpg:wgp>
-                  </a:graphicData>
-                </a:graphic>
-              </wp:anchor>
-            </w:drawing>
-          </mc:Choice>
-          <mc:Fallback>
-            <w:pict>
-              <v:group w14:anchorId="42DCA8D0" id="Grupo 1" o:spid="_x0000_s1026" style="position:absolute;margin-left:347.25pt;margin-top:-24pt;width:107.05pt;height:176.25pt;z-index:251664384" coordsize="13595,22383" o:gfxdata="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">
-                <v:shapetype id="_x0000_t75" coordsize="21600,21600" o:spt="75" o:preferrelative="t" path="m@4@5l@4@11@9@11@9@5xe" filled="f" stroked="f">
-                  <v:stroke joinstyle="miter"/>
-                  <v:formulas>
-                    <v:f eqn="if lineDrawn pixelLineWidth 0"/>
-                    <v:f eqn="sum @0 1 0"/>
-                    <v:f eqn="sum 0 0 @1"/>
-                    <v:f eqn="prod @2 1 2"/>
-                    <v:f eqn="prod @3 21600 pixelWidth"/>
-                    <v:f eqn="prod @3 21600 pixelHeight"/>
-                    <v:f eqn="sum @0 0 1"/>
-                    <v:f eqn="prod @6 1 2"/>
-                    <v:f eqn="prod @7 21600 pixelWidth"/>
-                    <v:f eqn="sum @8 21600 0"/>
-                    <v:f eqn="prod @7 21600 pixelHeight"/>
-                    <v:f eqn="sum @10 21600 0"/>
-                  </v:formulas>
-                  <v:path o:extrusionok="f" gradientshapeok="t" o:connecttype="rect"/>
-                  <o:lock v:ext="edit" aspectratio="t"/>
-                </v:shapetype>
-                <v:shape id="Imagen 14" o:spid="_x0000_s1027" type="#_x0000_t75" style="position:absolute;width:13595;height:22383;visibility:visible;mso-wrap-style:square" o:gfxdata="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">
-                  <v:imagedata r:id="rId6" o:title="" cropbottom="4854f"/>
-                  <v:path arrowok="t"/>
-                </v:shape>
-                <v:oval id="Elipse 15" o:spid="_x0000_s1028" style="position:absolute;top:5619;width:6953;height:6477;visibility:visible;mso-wrap-style:square;v-text-anchor:middle" o:gfxdata="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" filled="f" strokecolor="red" strokeweight="2.25pt">
-                  <v:stroke joinstyle="miter"/>
-                </v:oval>
-                <w10:wrap type="square"/>
-              </v:group>
-            </w:pict>
-          </mc:Fallback>
-        </mc:AlternateContent>
-      </w:r>
-      <w:r>
-        <w:rPr>
-          <w:b/>
         </w:rPr>
         <w:t>Sección Noticias</w:t>
       </w:r>
     </w:p>
     <w:p>
       <w:r>
-        <w:t>¿Cómo ver una noticia desde la página principal?</w:t>
-      </w:r>
-    </w:p>
+        <w:t>¿Cómo ver una n</w:t>
+      </w:r>
+      <w:r>
+        <w:t>oticia</w:t>
+      </w:r>
+      <w:r>
+        <w:t>?</w:t>
+      </w:r>
+    </w:p>
+    <w:p>
+      <w:pPr>
+        <w:contextualSpacing/>
+      </w:pPr>
+      <w:r>
+        <w:t>Paso 1: En el menú principal dar un toque en “Noticias”, en el ícono que se muestra a continuación</w:t>
+      </w:r>
+      <w:r>
+        <w:t>:</w:t>
+      </w:r>
+    </w:p>
+    <w:p>
+      <w:r>
+        <w:t>Paso 2: Luego, aparecerá la lista de noticias recientes del Cpccs</w:t>
+      </w:r>
+      <w:r>
+        <w:t>.</w:t>
+      </w:r>
+    </w:p>
+    <w:p>
+      <w:r>
+        <w:t>Paso 3: Da un toque en la noticia que desea ver.</w:t>
+      </w:r>
+    </w:p>
+    <w:p>
+      <w:r>
+        <w:t>Paso 4: Espere unos segundos y se mostrará el contenido de la noticia.</w:t>
+      </w:r>
+    </w:p>
+    <w:p/>
     <w:p>
       <w:pPr>
         <w:numPr>
@@ -181,6 +74,73 @@
       <w:pPr>
         <w:jc w:val="center"/>
       </w:pPr>
+      <w:r>
+        <w:rPr>
+          <w:noProof/>
+        </w:rPr>
+        <w:drawing>
+          <wp:anchor distT="0" distB="0" distL="114300" distR="114300" simplePos="0" relativeHeight="251656192" behindDoc="0" locked="0" layoutInCell="1" allowOverlap="1">
+            <wp:simplePos x="0" y="0"/>
+            <wp:positionH relativeFrom="column">
+              <wp:posOffset>2105025</wp:posOffset>
+            </wp:positionH>
+            <wp:positionV relativeFrom="paragraph">
+              <wp:posOffset>73025</wp:posOffset>
+            </wp:positionV>
+            <wp:extent cx="666750" cy="911860"/>
+            <wp:effectExtent l="0" t="0" r="0" b="2540"/>
+            <wp:wrapSquare wrapText="bothSides"/>
+            <wp:docPr id="5" name="Imagen 5"/>
+            <wp:cNvGraphicFramePr>
+              <a:graphicFrameLocks xmlns:a="http://schemas.openxmlformats.org/drawingml/2006/main" noChangeAspect="1"/>
+            </wp:cNvGraphicFramePr>
+            <a:graphic xmlns:a="http://schemas.openxmlformats.org/drawingml/2006/main">
+              <a:graphicData uri="http://schemas.openxmlformats.org/drawingml/2006/picture">
+                <pic:pic xmlns:pic="http://schemas.openxmlformats.org/drawingml/2006/picture">
+                  <pic:nvPicPr>
+                    <pic:cNvPr id="5" name="menuprincipal_noticias.png"/>
+                    <pic:cNvPicPr/>
+                  </pic:nvPicPr>
+                  <pic:blipFill rotWithShape="1">
+                    <a:blip r:embed="rId5" cstate="print">
+                      <a:extLst>
+                        <a:ext uri="{28A0092B-C50C-407E-A947-70E740481C1C}">
+                          <a14:useLocalDpi xmlns:a14="http://schemas.microsoft.com/office/drawing/2010/main" val="0"/>
+                        </a:ext>
+                      </a:extLst>
+                    </a:blip>
+                    <a:srcRect t="57961" r="46988"/>
+                    <a:stretch/>
+                  </pic:blipFill>
+                  <pic:spPr bwMode="auto">
+                    <a:xfrm>
+                      <a:off x="0" y="0"/>
+                      <a:ext cx="666750" cy="911860"/>
+                    </a:xfrm>
+                    <a:prstGeom prst="rect">
+                      <a:avLst/>
+                    </a:prstGeom>
+                    <a:ln>
+                      <a:noFill/>
+                    </a:ln>
+                    <a:extLst>
+                      <a:ext uri="{53640926-AAD7-44D8-BBD7-CCE9431645EC}">
+                        <a14:shadowObscured xmlns:a14="http://schemas.microsoft.com/office/drawing/2010/main"/>
+                      </a:ext>
+                    </a:extLst>
+                  </pic:spPr>
+                </pic:pic>
+              </a:graphicData>
+            </a:graphic>
+            <wp14:sizeRelH relativeFrom="page">
+              <wp14:pctWidth>0</wp14:pctWidth>
+            </wp14:sizeRelH>
+            <wp14:sizeRelV relativeFrom="page">
+              <wp14:pctHeight>0</wp14:pctHeight>
+            </wp14:sizeRelV>
+          </wp:anchor>
+        </w:drawing>
+      </w:r>
     </w:p>
     <w:p>
       <w:pPr>
@@ -227,15 +187,7 @@
         <w:contextualSpacing/>
       </w:pPr>
       <w:r>
-        <w:t xml:space="preserve">Aquí usted podrá observar la lista de noticias recientes del </w:t>
-      </w:r>
-      <w:proofErr w:type="spellStart"/>
-      <w:r>
-        <w:t>Cpccs</w:t>
-      </w:r>
-      <w:proofErr w:type="spellEnd"/>
-      <w:r>
-        <w:t xml:space="preserve"> y luego dar un toque dentro de la sección indicada de la noticia que desea ver:</w:t>
+        <w:t>Aquí usted podrá observar la lista de noticias recientes del Cpccs y luego dar un toque dentro de la sección indicada de la noticia que desea ver:</w:t>
       </w:r>
     </w:p>
     <w:p>
@@ -246,7 +198,7 @@
         <mc:AlternateContent>
           <mc:Choice Requires="wpg">
             <w:drawing>
-              <wp:anchor distT="0" distB="0" distL="114300" distR="114300" simplePos="0" relativeHeight="251655680" behindDoc="0" locked="0" layoutInCell="1" allowOverlap="1">
+              <wp:anchor distT="0" distB="0" distL="114300" distR="114300" simplePos="0" relativeHeight="251652608" behindDoc="0" locked="0" layoutInCell="1" allowOverlap="1">
                 <wp:simplePos x="0" y="0"/>
                 <wp:positionH relativeFrom="column">
                   <wp:posOffset>3667125</wp:posOffset>
@@ -279,7 +231,7 @@
                           </pic:cNvPicPr>
                         </pic:nvPicPr>
                         <pic:blipFill rotWithShape="1">
-                          <a:blip r:embed="rId7" cstate="print">
+                          <a:blip r:embed="rId6" cstate="print">
                             <a:extLst>
                               <a:ext uri="{28A0092B-C50C-407E-A947-70E740481C1C}">
                                 <a14:useLocalDpi xmlns:a14="http://schemas.microsoft.com/office/drawing/2010/main" val="0"/>
@@ -348,9 +300,28 @@
           </mc:Choice>
           <mc:Fallback>
             <w:pict>
-              <v:group id="Grupo 19" o:spid="_x0000_s1026" style="position:absolute;margin-left:288.75pt;margin-top:4.55pt;width:130.5pt;height:213.75pt;z-index:251655680;mso-height-relative:margin" coordsize="16573,27146" o:gfxdata="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">
+              <v:group id="Grupo 19" o:spid="_x0000_s1026" style="position:absolute;margin-left:288.75pt;margin-top:4.55pt;width:130.5pt;height:213.75pt;z-index:251652608;mso-height-relative:margin" coordsize="16573,27146" o:gfxdata="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">
+                <v:shapetype id="_x0000_t75" coordsize="21600,21600" o:spt="75" o:preferrelative="t" path="m@4@5l@4@11@9@11@9@5xe" filled="f" stroked="f">
+                  <v:stroke joinstyle="miter"/>
+                  <v:formulas>
+                    <v:f eqn="if lineDrawn pixelLineWidth 0"/>
+                    <v:f eqn="sum @0 1 0"/>
+                    <v:f eqn="sum 0 0 @1"/>
+                    <v:f eqn="prod @2 1 2"/>
+                    <v:f eqn="prod @3 21600 pixelWidth"/>
+                    <v:f eqn="prod @3 21600 pixelHeight"/>
+                    <v:f eqn="sum @0 0 1"/>
+                    <v:f eqn="prod @6 1 2"/>
+                    <v:f eqn="prod @7 21600 pixelWidth"/>
+                    <v:f eqn="sum @8 21600 0"/>
+                    <v:f eqn="prod @7 21600 pixelHeight"/>
+                    <v:f eqn="sum @10 21600 0"/>
+                  </v:formulas>
+                  <v:path o:extrusionok="f" gradientshapeok="t" o:connecttype="rect"/>
+                  <o:lock v:ext="edit" aspectratio="t"/>
+                </v:shapetype>
                 <v:shape id="Imagen 17" o:spid="_x0000_s1027" type="#_x0000_t75" style="position:absolute;width:16573;height:27146;visibility:visible;mso-wrap-style:square" o:gfxdata="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">
-                  <v:imagedata r:id="rId8" o:title="" cropbottom="5142f"/>
+                  <v:imagedata r:id="rId7" o:title="" cropbottom="5142f"/>
                   <v:path arrowok="t"/>
                 </v:shape>
                 <v:roundrect id="Rectángulo: esquinas redondeadas 8" o:spid="_x0000_s1028" style="position:absolute;left:476;top:4095;width:15716;height:16098;visibility:visible;mso-wrap-style:square;v-text-anchor:middle" arcsize="10923f" o:gfxdata="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" filled="f" strokecolor="red" strokeweight="1.5pt">
@@ -376,7 +347,7 @@
           <w:noProof/>
         </w:rPr>
         <w:drawing>
-          <wp:anchor distT="0" distB="0" distL="114300" distR="114300" simplePos="0" relativeHeight="251658752" behindDoc="0" locked="0" layoutInCell="1" allowOverlap="1">
+          <wp:anchor distT="0" distB="0" distL="114300" distR="114300" simplePos="0" relativeHeight="251654656" behindDoc="0" locked="0" layoutInCell="1" allowOverlap="1">
             <wp:simplePos x="0" y="0"/>
             <wp:positionH relativeFrom="column">
               <wp:posOffset>809625</wp:posOffset>
@@ -399,7 +370,7 @@
                     <pic:cNvPicPr/>
                   </pic:nvPicPr>
                   <pic:blipFill rotWithShape="1">
-                    <a:blip r:embed="rId7" cstate="print">
+                    <a:blip r:embed="rId6" cstate="print">
                       <a:extLst>
                         <a:ext uri="{28A0092B-C50C-407E-A947-70E740481C1C}">
                           <a14:useLocalDpi xmlns:a14="http://schemas.microsoft.com/office/drawing/2010/main" val="0"/>
@@ -477,7 +448,7 @@
           <w:noProof/>
         </w:rPr>
         <w:drawing>
-          <wp:anchor distT="0" distB="0" distL="114300" distR="114300" simplePos="0" relativeHeight="251666432" behindDoc="0" locked="0" layoutInCell="1" allowOverlap="1">
+          <wp:anchor distT="0" distB="0" distL="114300" distR="114300" simplePos="0" relativeHeight="251656704" behindDoc="0" locked="0" layoutInCell="1" allowOverlap="1">
             <wp:simplePos x="0" y="0"/>
             <wp:positionH relativeFrom="column">
               <wp:posOffset>1847850</wp:posOffset>
@@ -500,7 +471,7 @@
                     <pic:cNvPicPr/>
                   </pic:nvPicPr>
                   <pic:blipFill rotWithShape="1">
-                    <a:blip r:embed="rId9">
+                    <a:blip r:embed="rId8">
                       <a:extLst>
                         <a:ext uri="{28A0092B-C50C-407E-A947-70E740481C1C}">
                           <a14:useLocalDpi xmlns:a14="http://schemas.microsoft.com/office/drawing/2010/main" val="0"/>
@@ -570,7 +541,7 @@
           <w:noProof/>
         </w:rPr>
         <w:drawing>
-          <wp:anchor distT="0" distB="0" distL="114300" distR="114300" simplePos="0" relativeHeight="251675648" behindDoc="0" locked="0" layoutInCell="1" allowOverlap="1">
+          <wp:anchor distT="0" distB="0" distL="114300" distR="114300" simplePos="0" relativeHeight="251629568" behindDoc="0" locked="0" layoutInCell="1" allowOverlap="1">
             <wp:simplePos x="0" y="0"/>
             <wp:positionH relativeFrom="column">
               <wp:posOffset>828675</wp:posOffset>
@@ -593,7 +564,7 @@
                     <pic:cNvPicPr/>
                   </pic:nvPicPr>
                   <pic:blipFill rotWithShape="1">
-                    <a:blip r:embed="rId10" cstate="print">
+                    <a:blip r:embed="rId9" cstate="print">
                       <a:extLst>
                         <a:ext uri="{28A0092B-C50C-407E-A947-70E740481C1C}">
                           <a14:useLocalDpi xmlns:a14="http://schemas.microsoft.com/office/drawing/2010/main" val="0"/>
@@ -638,19 +609,20 @@
         <w:t xml:space="preserve"> </w:t>
       </w:r>
     </w:p>
+    <w:p/>
     <w:p>
       <w:r>
         <w:rPr>
           <w:noProof/>
         </w:rPr>
         <w:drawing>
-          <wp:anchor distT="0" distB="0" distL="114300" distR="114300" simplePos="0" relativeHeight="251676672" behindDoc="0" locked="0" layoutInCell="1" allowOverlap="1">
+          <wp:anchor distT="0" distB="0" distL="114300" distR="114300" simplePos="0" relativeHeight="251632640" behindDoc="0" locked="0" layoutInCell="1" allowOverlap="1">
             <wp:simplePos x="0" y="0"/>
             <wp:positionH relativeFrom="column">
-              <wp:posOffset>3171825</wp:posOffset>
+              <wp:posOffset>3105150</wp:posOffset>
             </wp:positionH>
             <wp:positionV relativeFrom="paragraph">
-              <wp:posOffset>123825</wp:posOffset>
+              <wp:posOffset>5715</wp:posOffset>
             </wp:positionV>
             <wp:extent cx="1905000" cy="1905000"/>
             <wp:effectExtent l="0" t="0" r="0" b="0"/>
@@ -669,7 +641,7 @@
                     </pic:cNvPicPr>
                   </pic:nvPicPr>
                   <pic:blipFill>
-                    <a:blip r:embed="rId11">
+                    <a:blip r:embed="rId10">
                       <a:extLst>
                         <a:ext uri="{28A0092B-C50C-407E-A947-70E740481C1C}">
                           <a14:useLocalDpi xmlns:a14="http://schemas.microsoft.com/office/drawing/2010/main" val="0"/>
@@ -708,35 +680,477 @@
       </w:r>
     </w:p>
     <w:p/>
-    <w:p>
-      <w:bookmarkStart w:id="0" w:name="_GoBack"/>
-      <w:bookmarkEnd w:id="0"/>
-    </w:p>
-    <w:p/>
-    <w:p/>
-    <w:p/>
-    <w:p/>
-    <w:p/>
-    <w:p/>
-    <w:p/>
-    <w:p/>
-    <w:p/>
-    <w:p/>
-    <w:p/>
-    <w:p/>
-    <w:p/>
-    <w:p/>
-    <w:p/>
-    <w:p/>
-    <w:p/>
-    <w:p/>
-    <w:p/>
-    <w:p/>
-    <w:p>
-      <w:r>
+    <w:p/>
+    <w:p/>
+    <w:p/>
+    <w:p/>
+    <w:p/>
+    <w:p/>
+    <w:p/>
+    <w:p/>
+    <w:p/>
+    <w:p/>
+    <w:p/>
+    <w:p/>
+    <w:p/>
+    <w:p/>
+    <w:p>
+      <w:pPr>
         <w:rPr>
           <w:b/>
         </w:rPr>
+      </w:pPr>
+      <w:r>
+        <w:rPr>
+          <w:b/>
+        </w:rPr>
+        <w:t>¿Cómo ver un video del Cpccs?</w:t>
+      </w:r>
+    </w:p>
+    <w:p>
+      <w:pPr>
+        <w:contextualSpacing/>
+      </w:pPr>
+      <w:r>
+        <w:t>Paso 1: En el menú principal dar un toque en “Menú”, en el ícono que se muestra a continuación:</w:t>
+      </w:r>
+    </w:p>
+    <w:p>
+      <w:pPr>
+        <w:contextualSpacing/>
+      </w:pPr>
+    </w:p>
+    <w:p>
+      <w:r>
+        <w:t>Paso 2: Luego, aparecerá una lista y da un toque en “videos”.</w:t>
+      </w:r>
+    </w:p>
+    <w:p>
+      <w:r>
+        <w:t xml:space="preserve">Paso 3: Espere unos segundos y se mostrará </w:t>
+      </w:r>
+      <w:r>
+        <w:t>el video</w:t>
+      </w:r>
+      <w:r>
+        <w:t>.</w:t>
+      </w:r>
+    </w:p>
+    <w:p>
+      <w:r>
+        <w:t>Paso 4: Para ver más videos, dar un toque en el icono superior izquierdo:</w:t>
+      </w:r>
+    </w:p>
+    <w:p>
+      <w:r>
+        <w:rPr>
+          <w:noProof/>
+        </w:rPr>
+        <w:drawing>
+          <wp:anchor distT="0" distB="0" distL="114300" distR="114300" simplePos="0" relativeHeight="251680768" behindDoc="0" locked="0" layoutInCell="1" allowOverlap="1">
+            <wp:simplePos x="0" y="0"/>
+            <wp:positionH relativeFrom="column">
+              <wp:posOffset>2209800</wp:posOffset>
+            </wp:positionH>
+            <wp:positionV relativeFrom="paragraph">
+              <wp:posOffset>121920</wp:posOffset>
+            </wp:positionV>
+            <wp:extent cx="361950" cy="400050"/>
+            <wp:effectExtent l="0" t="0" r="0" b="0"/>
+            <wp:wrapSquare wrapText="bothSides"/>
+            <wp:docPr id="1026" name="Picture 2" descr="https://scontent.fgye1-1.fna.fbcdn.net/v/t34.0-12/16117733_1322784324431071_683019195_n.png?oh=b3b75815d397ed5dc6c34b5424901fc4&amp;oe=587E3D17"/>
+            <wp:cNvGraphicFramePr>
+              <a:graphicFrameLocks xmlns:a="http://schemas.openxmlformats.org/drawingml/2006/main" noChangeAspect="1"/>
+            </wp:cNvGraphicFramePr>
+            <a:graphic xmlns:a="http://schemas.openxmlformats.org/drawingml/2006/main">
+              <a:graphicData uri="http://schemas.openxmlformats.org/drawingml/2006/picture">
+                <pic:pic xmlns:pic="http://schemas.openxmlformats.org/drawingml/2006/picture">
+                  <pic:nvPicPr>
+                    <pic:cNvPr id="1026" name="Picture 2" descr="https://scontent.fgye1-1.fna.fbcdn.net/v/t34.0-12/16117733_1322784324431071_683019195_n.png?oh=b3b75815d397ed5dc6c34b5424901fc4&amp;oe=587E3D17"/>
+                    <pic:cNvPicPr>
+                      <a:picLocks noChangeAspect="1" noChangeArrowheads="1"/>
+                    </pic:cNvPicPr>
+                  </pic:nvPicPr>
+                  <pic:blipFill rotWithShape="1">
+                    <a:blip r:embed="rId11">
+                      <a:extLst>
+                        <a:ext uri="{28A0092B-C50C-407E-A947-70E740481C1C}">
+                          <a14:useLocalDpi xmlns:a14="http://schemas.microsoft.com/office/drawing/2010/main" val="0"/>
+                        </a:ext>
+                      </a:extLst>
+                    </a:blip>
+                    <a:srcRect l="6195" t="20660" r="86770" b="74966"/>
+                    <a:stretch/>
+                  </pic:blipFill>
+                  <pic:spPr bwMode="auto">
+                    <a:xfrm>
+                      <a:off x="0" y="0"/>
+                      <a:ext cx="361950" cy="400050"/>
+                    </a:xfrm>
+                    <a:prstGeom prst="rect">
+                      <a:avLst/>
+                    </a:prstGeom>
+                    <a:noFill/>
+                    <a:ln>
+                      <a:noFill/>
+                    </a:ln>
+                    <a:extLst>
+                      <a:ext uri="{53640926-AAD7-44D8-BBD7-CCE9431645EC}">
+                        <a14:shadowObscured xmlns:a14="http://schemas.microsoft.com/office/drawing/2010/main"/>
+                      </a:ext>
+                    </a:extLst>
+                  </pic:spPr>
+                </pic:pic>
+              </a:graphicData>
+            </a:graphic>
+            <wp14:sizeRelH relativeFrom="page">
+              <wp14:pctWidth>0</wp14:pctWidth>
+            </wp14:sizeRelH>
+            <wp14:sizeRelV relativeFrom="page">
+              <wp14:pctHeight>0</wp14:pctHeight>
+            </wp14:sizeRelV>
+          </wp:anchor>
+        </w:drawing>
+      </w:r>
+    </w:p>
+    <w:p>
+      <w:pPr>
+        <w:rPr>
+          <w:b/>
+        </w:rPr>
+      </w:pPr>
+    </w:p>
+    <w:p>
+      <w:pPr>
+        <w:rPr>
+          <w:b/>
+        </w:rPr>
+      </w:pPr>
+    </w:p>
+    <w:p>
+      <w:pPr>
+        <w:rPr>
+          <w:b/>
+        </w:rPr>
+      </w:pPr>
+      <w:r>
+        <w:rPr>
+          <w:b/>
+          <w:noProof/>
+        </w:rPr>
+        <mc:AlternateContent>
+          <mc:Choice Requires="wpg">
+            <w:drawing>
+              <wp:anchor distT="0" distB="0" distL="114300" distR="114300" simplePos="0" relativeHeight="251642880" behindDoc="0" locked="0" layoutInCell="1" allowOverlap="1" wp14:anchorId="2CAF45DF" wp14:editId="5B183721">
+                <wp:simplePos x="0" y="0"/>
+                <wp:positionH relativeFrom="column">
+                  <wp:posOffset>2145665</wp:posOffset>
+                </wp:positionH>
+                <wp:positionV relativeFrom="paragraph">
+                  <wp:posOffset>177165</wp:posOffset>
+                </wp:positionV>
+                <wp:extent cx="828675" cy="314325"/>
+                <wp:effectExtent l="0" t="0" r="9525" b="9525"/>
+                <wp:wrapSquare wrapText="bothSides"/>
+                <wp:docPr id="2" name="Grupo 2"/>
+                <wp:cNvGraphicFramePr/>
+                <a:graphic xmlns:a="http://schemas.openxmlformats.org/drawingml/2006/main">
+                  <a:graphicData uri="http://schemas.microsoft.com/office/word/2010/wordprocessingGroup">
+                    <wpg:wgp>
+                      <wpg:cNvGrpSpPr/>
+                      <wpg:grpSpPr>
+                        <a:xfrm>
+                          <a:off x="0" y="0"/>
+                          <a:ext cx="828675" cy="314325"/>
+                          <a:chOff x="43337" y="26002"/>
+                          <a:chExt cx="828675" cy="314325"/>
+                        </a:xfrm>
+                      </wpg:grpSpPr>
+                      <pic:pic xmlns:pic="http://schemas.openxmlformats.org/drawingml/2006/picture">
+                        <pic:nvPicPr>
+                          <pic:cNvPr id="3" name="Imagen 3"/>
+                          <pic:cNvPicPr>
+                            <a:picLocks noChangeAspect="1"/>
+                          </pic:cNvPicPr>
+                        </pic:nvPicPr>
+                        <pic:blipFill rotWithShape="1">
+                          <a:blip r:embed="rId12" cstate="print">
+                            <a:extLst>
+                              <a:ext uri="{28A0092B-C50C-407E-A947-70E740481C1C}">
+                                <a14:useLocalDpi xmlns:a14="http://schemas.microsoft.com/office/drawing/2010/main" val="0"/>
+                              </a:ext>
+                            </a:extLst>
+                          </a:blip>
+                          <a:srcRect r="39047" b="86998"/>
+                          <a:stretch/>
+                        </pic:blipFill>
+                        <pic:spPr>
+                          <a:xfrm>
+                            <a:off x="43337" y="26002"/>
+                            <a:ext cx="828675" cy="314325"/>
+                          </a:xfrm>
+                          <a:prstGeom prst="rect">
+                            <a:avLst/>
+                          </a:prstGeom>
+                        </pic:spPr>
+                      </pic:pic>
+                      <wps:wsp>
+                        <wps:cNvPr id="4" name="Elipse 4"/>
+                        <wps:cNvSpPr/>
+                        <wps:spPr>
+                          <a:xfrm>
+                            <a:off x="69429" y="147343"/>
+                            <a:ext cx="197024" cy="166981"/>
+                          </a:xfrm>
+                          <a:prstGeom prst="ellipse">
+                            <a:avLst/>
+                          </a:prstGeom>
+                          <a:noFill/>
+                          <a:ln w="28575">
+                            <a:solidFill>
+                              <a:srgbClr val="FF0000"/>
+                            </a:solidFill>
+                          </a:ln>
+                        </wps:spPr>
+                        <wps:style>
+                          <a:lnRef idx="2">
+                            <a:schemeClr val="accent1">
+                              <a:shade val="50000"/>
+                            </a:schemeClr>
+                          </a:lnRef>
+                          <a:fillRef idx="1">
+                            <a:schemeClr val="accent1"/>
+                          </a:fillRef>
+                          <a:effectRef idx="0">
+                            <a:schemeClr val="accent1"/>
+                          </a:effectRef>
+                          <a:fontRef idx="minor">
+                            <a:schemeClr val="lt1"/>
+                          </a:fontRef>
+                        </wps:style>
+                        <wps:bodyPr rot="0" spcFirstLastPara="0" vertOverflow="overflow" horzOverflow="overflow" vert="horz" wrap="square" lIns="91440" tIns="45720" rIns="91440" bIns="45720" numCol="1" spcCol="0" rtlCol="0" fromWordArt="0" anchor="ctr" anchorCtr="0" forceAA="0" compatLnSpc="1">
+                          <a:prstTxWarp prst="textNoShape">
+                            <a:avLst/>
+                          </a:prstTxWarp>
+                          <a:noAutofit/>
+                        </wps:bodyPr>
+                      </wps:wsp>
+                    </wpg:wgp>
+                  </a:graphicData>
+                </a:graphic>
+                <wp14:sizeRelH relativeFrom="margin">
+                  <wp14:pctWidth>0</wp14:pctWidth>
+                </wp14:sizeRelH>
+                <wp14:sizeRelV relativeFrom="margin">
+                  <wp14:pctHeight>0</wp14:pctHeight>
+                </wp14:sizeRelV>
+              </wp:anchor>
+            </w:drawing>
+          </mc:Choice>
+          <mc:Fallback>
+            <w:pict>
+              <v:group w14:anchorId="61A4EA0D" id="Grupo 2" o:spid="_x0000_s1026" style="position:absolute;margin-left:168.95pt;margin-top:13.95pt;width:65.25pt;height:24.75pt;z-index:251642880;mso-width-relative:margin;mso-height-relative:margin" coordorigin="433,260" coordsize="8286,3143" o:gfxdata="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">
+                <v:shape id="Imagen 3" o:spid="_x0000_s1027" type="#_x0000_t75" style="position:absolute;left:433;top:260;width:8287;height:3143;visibility:visible;mso-wrap-style:square" o:gfxdata="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">
+                  <v:imagedata r:id="rId13" o:title="" cropbottom="57015f" cropright="25590f"/>
+                  <v:path arrowok="t"/>
+                </v:shape>
+                <v:oval id="Elipse 4" o:spid="_x0000_s1028" style="position:absolute;left:694;top:1473;width:1970;height:1670;visibility:visible;mso-wrap-style:square;v-text-anchor:middle" o:gfxdata="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" filled="f" strokecolor="red" strokeweight="2.25pt">
+                  <v:stroke joinstyle="miter"/>
+                </v:oval>
+                <w10:wrap type="square"/>
+              </v:group>
+            </w:pict>
+          </mc:Fallback>
+        </mc:AlternateContent>
+      </w:r>
+    </w:p>
+    <w:p>
+      <w:pPr>
+        <w:pStyle w:val="Prrafodelista"/>
+        <w:numPr>
+          <w:ilvl w:val="0"/>
+          <w:numId w:val="2"/>
+        </w:numPr>
+      </w:pPr>
+      <w:r>
+        <w:t>Dar toque en el menú:</w:t>
+      </w:r>
+    </w:p>
+    <w:p>
+      <w:pPr>
+        <w:pStyle w:val="Prrafodelista"/>
+      </w:pPr>
+    </w:p>
+    <w:p>
+      <w:pPr>
+        <w:pStyle w:val="Prrafodelista"/>
+        <w:numPr>
+          <w:ilvl w:val="0"/>
+          <w:numId w:val="2"/>
+        </w:numPr>
+      </w:pPr>
+      <w:r>
+        <w:rPr>
+          <w:noProof/>
+        </w:rPr>
+        <w:drawing>
+          <wp:anchor distT="0" distB="0" distL="114300" distR="114300" simplePos="0" relativeHeight="251663360" behindDoc="0" locked="0" layoutInCell="1" allowOverlap="1">
+            <wp:simplePos x="0" y="0"/>
+            <wp:positionH relativeFrom="column">
+              <wp:posOffset>3324225</wp:posOffset>
+            </wp:positionH>
+            <wp:positionV relativeFrom="paragraph">
+              <wp:posOffset>20320</wp:posOffset>
+            </wp:positionV>
+            <wp:extent cx="2326465" cy="352425"/>
+            <wp:effectExtent l="0" t="0" r="0" b="0"/>
+            <wp:wrapSquare wrapText="bothSides"/>
+            <wp:docPr id="6" name="Imagen 3"/>
+            <wp:cNvGraphicFramePr>
+              <a:graphicFrameLocks xmlns:a="http://schemas.openxmlformats.org/drawingml/2006/main" noChangeAspect="1"/>
+            </wp:cNvGraphicFramePr>
+            <a:graphic xmlns:a="http://schemas.openxmlformats.org/drawingml/2006/main">
+              <a:graphicData uri="http://schemas.openxmlformats.org/drawingml/2006/picture">
+                <pic:pic xmlns:pic="http://schemas.openxmlformats.org/drawingml/2006/picture">
+                  <pic:nvPicPr>
+                    <pic:cNvPr id="4" name="Imagen 3"/>
+                    <pic:cNvPicPr>
+                      <a:picLocks noChangeAspect="1"/>
+                    </pic:cNvPicPr>
+                  </pic:nvPicPr>
+                  <pic:blipFill rotWithShape="1">
+                    <a:blip r:embed="rId14">
+                      <a:extLst>
+                        <a:ext uri="{28A0092B-C50C-407E-A947-70E740481C1C}">
+                          <a14:useLocalDpi xmlns:a14="http://schemas.microsoft.com/office/drawing/2010/main" val="0"/>
+                        </a:ext>
+                      </a:extLst>
+                    </a:blip>
+                    <a:srcRect t="48544" r="22986" b="44894"/>
+                    <a:stretch/>
+                  </pic:blipFill>
+                  <pic:spPr>
+                    <a:xfrm>
+                      <a:off x="0" y="0"/>
+                      <a:ext cx="2326465" cy="352425"/>
+                    </a:xfrm>
+                    <a:prstGeom prst="rect">
+                      <a:avLst/>
+                    </a:prstGeom>
+                  </pic:spPr>
+                </pic:pic>
+              </a:graphicData>
+            </a:graphic>
+            <wp14:sizeRelH relativeFrom="page">
+              <wp14:pctWidth>0</wp14:pctWidth>
+            </wp14:sizeRelH>
+            <wp14:sizeRelV relativeFrom="page">
+              <wp14:pctHeight>0</wp14:pctHeight>
+            </wp14:sizeRelV>
+          </wp:anchor>
+        </w:drawing>
+      </w:r>
+      <w:r>
+        <w:t>Dar un toque en “Videos”</w:t>
+      </w:r>
+    </w:p>
+    <w:p>
+      <w:pPr>
+        <w:pStyle w:val="Prrafodelista"/>
+      </w:pPr>
+    </w:p>
+    <w:p>
+      <w:pPr>
+        <w:pStyle w:val="Prrafodelista"/>
+      </w:pPr>
+      <w:r>
+        <w:rPr>
+          <w:noProof/>
+        </w:rPr>
+        <w:drawing>
+          <wp:anchor distT="0" distB="0" distL="114300" distR="114300" simplePos="0" relativeHeight="251668480" behindDoc="0" locked="0" layoutInCell="1" allowOverlap="1" wp14:anchorId="56D5AE4A" wp14:editId="5E8C43DE">
+            <wp:simplePos x="0" y="0"/>
+            <wp:positionH relativeFrom="column">
+              <wp:posOffset>4362450</wp:posOffset>
+            </wp:positionH>
+            <wp:positionV relativeFrom="paragraph">
+              <wp:posOffset>116840</wp:posOffset>
+            </wp:positionV>
+            <wp:extent cx="857250" cy="1466215"/>
+            <wp:effectExtent l="0" t="0" r="0" b="635"/>
+            <wp:wrapSquare wrapText="bothSides"/>
+            <wp:docPr id="7" name="Imagen 4"/>
+            <wp:cNvGraphicFramePr>
+              <a:graphicFrameLocks xmlns:a="http://schemas.openxmlformats.org/drawingml/2006/main" noChangeAspect="1"/>
+            </wp:cNvGraphicFramePr>
+            <a:graphic xmlns:a="http://schemas.openxmlformats.org/drawingml/2006/main">
+              <a:graphicData uri="http://schemas.openxmlformats.org/drawingml/2006/picture">
+                <pic:pic xmlns:pic="http://schemas.openxmlformats.org/drawingml/2006/picture">
+                  <pic:nvPicPr>
+                    <pic:cNvPr id="5" name="Imagen 4"/>
+                    <pic:cNvPicPr>
+                      <a:picLocks noChangeAspect="1"/>
+                    </pic:cNvPicPr>
+                  </pic:nvPicPr>
+                  <pic:blipFill rotWithShape="1">
+                    <a:blip r:embed="rId15" cstate="print">
+                      <a:extLst>
+                        <a:ext uri="{28A0092B-C50C-407E-A947-70E740481C1C}">
+                          <a14:useLocalDpi xmlns:a14="http://schemas.microsoft.com/office/drawing/2010/main" val="0"/>
+                        </a:ext>
+                      </a:extLst>
+                    </a:blip>
+                    <a:srcRect t="3755"/>
+                    <a:stretch/>
+                  </pic:blipFill>
+                  <pic:spPr>
+                    <a:xfrm>
+                      <a:off x="0" y="0"/>
+                      <a:ext cx="857250" cy="1466215"/>
+                    </a:xfrm>
+                    <a:prstGeom prst="rect">
+                      <a:avLst/>
+                    </a:prstGeom>
+                  </pic:spPr>
+                </pic:pic>
+              </a:graphicData>
+            </a:graphic>
+            <wp14:sizeRelH relativeFrom="page">
+              <wp14:pctWidth>0</wp14:pctWidth>
+            </wp14:sizeRelH>
+            <wp14:sizeRelV relativeFrom="page">
+              <wp14:pctHeight>0</wp14:pctHeight>
+            </wp14:sizeRelV>
+          </wp:anchor>
+        </w:drawing>
+      </w:r>
+    </w:p>
+    <w:p>
+      <w:pPr>
+        <w:pStyle w:val="Prrafodelista"/>
+      </w:pPr>
+    </w:p>
+    <w:p/>
+    <w:p>
+      <w:pPr>
+        <w:pStyle w:val="Prrafodelista"/>
+        <w:numPr>
+          <w:ilvl w:val="0"/>
+          <w:numId w:val="2"/>
+        </w:numPr>
+      </w:pPr>
+      <w:r>
+        <w:t>Luego aparecerá la lista de videos recientes del Cpccs:</w:t>
+      </w:r>
+    </w:p>
+    <w:p>
+      <w:bookmarkStart w:id="0" w:name="_GoBack"/>
+      <w:bookmarkEnd w:id="0"/>
+      <w:r>
+        <w:rPr>
+          <w:b/>
+        </w:rPr>
+        <w:lastRenderedPageBreak/>
         <w:t>Sección denuncias</w:t>
       </w:r>
     </w:p>
@@ -761,6 +1175,92 @@
 <file path=word/numbering.xml><?xml version="1.0" encoding="utf-8"?>
 <w:numbering xmlns:wpc="http://schemas.microsoft.com/office/word/2010/wordprocessingCanvas" xmlns:cx="http://schemas.microsoft.com/office/drawing/2014/chartex" xmlns:cx1="http://schemas.microsoft.com/office/drawing/2015/9/8/chartex" xmlns:cx2="http://schemas.microsoft.com/office/drawing/2015/10/21/chartex" xmlns:cx3="http://schemas.microsoft.com/office/drawing/2016/5/9/chartex" xmlns:cx4="http://schemas.microsoft.com/office/drawing/2016/5/10/chartex" xmlns:cx5="http://schemas.microsoft.com/office/drawing/2016/5/11/chartex" xmlns:mc="http://schemas.openxmlformats.org/markup-compatibility/2006" xmlns:o="urn:schemas-microsoft-com:office:office" xmlns:r="http://schemas.openxmlformats.org/officeDocument/2006/relationships" xmlns:m="http://schemas.openxmlformats.org/officeDocument/2006/math" xmlns:v="urn:schemas-microsoft-com:vml" xmlns:wp14="http://schemas.microsoft.com/office/word/2010/wordprocessingDrawing" xmlns:wp="http://schemas.openxmlformats.org/drawingml/2006/wordprocessingDrawing" xmlns:w10="urn:schemas-microsoft-com:office:word" xmlns:w="http://schemas.openxmlformats.org/wordprocessingml/2006/main" xmlns:w14="http://schemas.microsoft.com/office/word/2010/wordml" xmlns:w15="http://schemas.microsoft.com/office/word/2012/wordml" xmlns:w16se="http://schemas.microsoft.com/office/word/2015/wordml/symex" xmlns:wpg="http://schemas.microsoft.com/office/word/2010/wordprocessingGroup" xmlns:wpi="http://schemas.microsoft.com/office/word/2010/wordprocessingInk" xmlns:wne="http://schemas.microsoft.com/office/word/2006/wordml" xmlns:wps="http://schemas.microsoft.com/office/word/2010/wordprocessingShape" mc:Ignorable="w14 w15 w16se wp14">
   <w:abstractNum w:abstractNumId="0" w15:restartNumberingAfterBreak="0">
+    <w:nsid w:val="43E02BF9"/>
+    <w:multiLevelType w:val="hybridMultilevel"/>
+    <w:tmpl w:val="5C28CB4A"/>
+    <w:lvl w:ilvl="0" w:tplc="300A000F">
+      <w:start w:val="1"/>
+      <w:numFmt w:val="decimal"/>
+      <w:lvlText w:val="%1."/>
+      <w:lvlJc w:val="left"/>
+      <w:pPr>
+        <w:ind w:left="720" w:hanging="360"/>
+      </w:pPr>
+    </w:lvl>
+    <w:lvl w:ilvl="1" w:tplc="300A0019" w:tentative="1">
+      <w:start w:val="1"/>
+      <w:numFmt w:val="lowerLetter"/>
+      <w:lvlText w:val="%2."/>
+      <w:lvlJc w:val="left"/>
+      <w:pPr>
+        <w:ind w:left="1440" w:hanging="360"/>
+      </w:pPr>
+    </w:lvl>
+    <w:lvl w:ilvl="2" w:tplc="300A001B" w:tentative="1">
+      <w:start w:val="1"/>
+      <w:numFmt w:val="lowerRoman"/>
+      <w:lvlText w:val="%3."/>
+      <w:lvlJc w:val="right"/>
+      <w:pPr>
+        <w:ind w:left="2160" w:hanging="180"/>
+      </w:pPr>
+    </w:lvl>
+    <w:lvl w:ilvl="3" w:tplc="300A000F" w:tentative="1">
+      <w:start w:val="1"/>
+      <w:numFmt w:val="decimal"/>
+      <w:lvlText w:val="%4."/>
+      <w:lvlJc w:val="left"/>
+      <w:pPr>
+        <w:ind w:left="2880" w:hanging="360"/>
+      </w:pPr>
+    </w:lvl>
+    <w:lvl w:ilvl="4" w:tplc="300A0019" w:tentative="1">
+      <w:start w:val="1"/>
+      <w:numFmt w:val="lowerLetter"/>
+      <w:lvlText w:val="%5."/>
+      <w:lvlJc w:val="left"/>
+      <w:pPr>
+        <w:ind w:left="3600" w:hanging="360"/>
+      </w:pPr>
+    </w:lvl>
+    <w:lvl w:ilvl="5" w:tplc="300A001B" w:tentative="1">
+      <w:start w:val="1"/>
+      <w:numFmt w:val="lowerRoman"/>
+      <w:lvlText w:val="%6."/>
+      <w:lvlJc w:val="right"/>
+      <w:pPr>
+        <w:ind w:left="4320" w:hanging="180"/>
+      </w:pPr>
+    </w:lvl>
+    <w:lvl w:ilvl="6" w:tplc="300A000F" w:tentative="1">
+      <w:start w:val="1"/>
+      <w:numFmt w:val="decimal"/>
+      <w:lvlText w:val="%7."/>
+      <w:lvlJc w:val="left"/>
+      <w:pPr>
+        <w:ind w:left="5040" w:hanging="360"/>
+      </w:pPr>
+    </w:lvl>
+    <w:lvl w:ilvl="7" w:tplc="300A0019" w:tentative="1">
+      <w:start w:val="1"/>
+      <w:numFmt w:val="lowerLetter"/>
+      <w:lvlText w:val="%8."/>
+      <w:lvlJc w:val="left"/>
+      <w:pPr>
+        <w:ind w:left="5760" w:hanging="360"/>
+      </w:pPr>
+    </w:lvl>
+    <w:lvl w:ilvl="8" w:tplc="300A001B" w:tentative="1">
+      <w:start w:val="1"/>
+      <w:numFmt w:val="lowerRoman"/>
+      <w:lvlText w:val="%9."/>
+      <w:lvlJc w:val="right"/>
+      <w:pPr>
+        <w:ind w:left="6480" w:hanging="180"/>
+      </w:pPr>
+    </w:lvl>
+  </w:abstractNum>
+  <w:abstractNum w:abstractNumId="1" w15:restartNumberingAfterBreak="0">
     <w:nsid w:val="5E1B7BEB"/>
     <w:multiLevelType w:val="multilevel"/>
     <w:tmpl w:val="673A8EB4"/>
@@ -873,7 +1373,99 @@
       </w:rPr>
     </w:lvl>
   </w:abstractNum>
+  <w:abstractNum w:abstractNumId="2" w15:restartNumberingAfterBreak="0">
+    <w:nsid w:val="68F25070"/>
+    <w:multiLevelType w:val="hybridMultilevel"/>
+    <w:tmpl w:val="3F565BC8"/>
+    <w:lvl w:ilvl="0" w:tplc="300A000F">
+      <w:start w:val="1"/>
+      <w:numFmt w:val="decimal"/>
+      <w:lvlText w:val="%1."/>
+      <w:lvlJc w:val="left"/>
+      <w:pPr>
+        <w:ind w:left="720" w:hanging="360"/>
+      </w:pPr>
+    </w:lvl>
+    <w:lvl w:ilvl="1" w:tplc="300A0019" w:tentative="1">
+      <w:start w:val="1"/>
+      <w:numFmt w:val="lowerLetter"/>
+      <w:lvlText w:val="%2."/>
+      <w:lvlJc w:val="left"/>
+      <w:pPr>
+        <w:ind w:left="1440" w:hanging="360"/>
+      </w:pPr>
+    </w:lvl>
+    <w:lvl w:ilvl="2" w:tplc="300A001B" w:tentative="1">
+      <w:start w:val="1"/>
+      <w:numFmt w:val="lowerRoman"/>
+      <w:lvlText w:val="%3."/>
+      <w:lvlJc w:val="right"/>
+      <w:pPr>
+        <w:ind w:left="2160" w:hanging="180"/>
+      </w:pPr>
+    </w:lvl>
+    <w:lvl w:ilvl="3" w:tplc="300A000F" w:tentative="1">
+      <w:start w:val="1"/>
+      <w:numFmt w:val="decimal"/>
+      <w:lvlText w:val="%4."/>
+      <w:lvlJc w:val="left"/>
+      <w:pPr>
+        <w:ind w:left="2880" w:hanging="360"/>
+      </w:pPr>
+    </w:lvl>
+    <w:lvl w:ilvl="4" w:tplc="300A0019" w:tentative="1">
+      <w:start w:val="1"/>
+      <w:numFmt w:val="lowerLetter"/>
+      <w:lvlText w:val="%5."/>
+      <w:lvlJc w:val="left"/>
+      <w:pPr>
+        <w:ind w:left="3600" w:hanging="360"/>
+      </w:pPr>
+    </w:lvl>
+    <w:lvl w:ilvl="5" w:tplc="300A001B" w:tentative="1">
+      <w:start w:val="1"/>
+      <w:numFmt w:val="lowerRoman"/>
+      <w:lvlText w:val="%6."/>
+      <w:lvlJc w:val="right"/>
+      <w:pPr>
+        <w:ind w:left="4320" w:hanging="180"/>
+      </w:pPr>
+    </w:lvl>
+    <w:lvl w:ilvl="6" w:tplc="300A000F" w:tentative="1">
+      <w:start w:val="1"/>
+      <w:numFmt w:val="decimal"/>
+      <w:lvlText w:val="%7."/>
+      <w:lvlJc w:val="left"/>
+      <w:pPr>
+        <w:ind w:left="5040" w:hanging="360"/>
+      </w:pPr>
+    </w:lvl>
+    <w:lvl w:ilvl="7" w:tplc="300A0019" w:tentative="1">
+      <w:start w:val="1"/>
+      <w:numFmt w:val="lowerLetter"/>
+      <w:lvlText w:val="%8."/>
+      <w:lvlJc w:val="left"/>
+      <w:pPr>
+        <w:ind w:left="5760" w:hanging="360"/>
+      </w:pPr>
+    </w:lvl>
+    <w:lvl w:ilvl="8" w:tplc="300A001B" w:tentative="1">
+      <w:start w:val="1"/>
+      <w:numFmt w:val="lowerRoman"/>
+      <w:lvlText w:val="%9."/>
+      <w:lvlJc w:val="right"/>
+      <w:pPr>
+        <w:ind w:left="6480" w:hanging="180"/>
+      </w:pPr>
+    </w:lvl>
+  </w:abstractNum>
   <w:num w:numId="1">
+    <w:abstractNumId w:val="1"/>
+  </w:num>
+  <w:num w:numId="2">
+    <w:abstractNumId w:val="2"/>
+  </w:num>
+  <w:num w:numId="3">
     <w:abstractNumId w:val="0"/>
   </w:num>
 </w:numbering>
@@ -1454,6 +2046,17 @@
       <w:color w:val="404040" w:themeColor="text1" w:themeTint="BF"/>
     </w:rPr>
   </w:style>
+  <w:style w:type="paragraph" w:styleId="Prrafodelista">
+    <w:name w:val="List Paragraph"/>
+    <w:basedOn w:val="Normal"/>
+    <w:uiPriority w:val="34"/>
+    <w:qFormat/>
+    <w:rsid w:val="001540B5"/>
+    <w:pPr>
+      <w:ind w:left="720"/>
+      <w:contextualSpacing/>
+    </w:pPr>
+  </w:style>
 </w:styles>
 </file>
 

</xml_diff>

<commit_message>
seccion de preguntas freccuentes de ver tweets
</commit_message>
<xml_diff>
--- a/seccionpf/Preguntasfrecuentes.docx
+++ b/seccionpf/Preguntasfrecuentes.docx
@@ -949,7 +949,7 @@
           </mc:Choice>
           <mc:Fallback>
             <w:pict>
-              <v:group w14:anchorId="61A4EA0D" id="Grupo 2" o:spid="_x0000_s1026" style="position:absolute;margin-left:168.95pt;margin-top:13.95pt;width:65.25pt;height:24.75pt;z-index:251642880;mso-width-relative:margin;mso-height-relative:margin" coordorigin="433,260" coordsize="8286,3143" o:gfxdata="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">
+              <v:group w14:anchorId="2D007B19" id="Grupo 2" o:spid="_x0000_s1026" style="position:absolute;margin-left:168.95pt;margin-top:13.95pt;width:65.25pt;height:24.75pt;z-index:251642880;mso-width-relative:margin;mso-height-relative:margin" coordorigin="433,260" coordsize="8286,3143" o:gfxdata="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">
                 <v:shape id="Imagen 3" o:spid="_x0000_s1027" type="#_x0000_t75" style="position:absolute;left:433;top:260;width:8287;height:3143;visibility:visible;mso-wrap-style:square" o:gfxdata="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">
                   <v:imagedata r:id="rId13" o:title="" cropbottom="57015f" cropright="25590f"/>
                   <v:path arrowok="t"/>
@@ -1143,14 +1143,321 @@
         <w:t>Luego aparecerá la lista de videos recientes del Cpccs:</w:t>
       </w:r>
     </w:p>
-    <w:p>
-      <w:bookmarkStart w:id="0" w:name="_GoBack"/>
-      <w:bookmarkEnd w:id="0"/>
-      <w:r>
+    <w:p/>
+    <w:p>
+      <w:pPr>
         <w:rPr>
           <w:b/>
         </w:rPr>
-        <w:lastRenderedPageBreak/>
+      </w:pPr>
+      <w:r>
+        <w:rPr>
+          <w:b/>
+        </w:rPr>
+        <w:t>¿Cómo ver los tweets recientes de la cuenta oficial del Cpccs?</w:t>
+      </w:r>
+    </w:p>
+    <w:p/>
+    <w:p>
+      <w:pPr>
+        <w:contextualSpacing/>
+      </w:pPr>
+      <w:r>
+        <w:rPr>
+          <w:b/>
+          <w:noProof/>
+        </w:rPr>
+        <mc:AlternateContent>
+          <mc:Choice Requires="wpg">
+            <w:drawing>
+              <wp:anchor distT="0" distB="0" distL="114300" distR="114300" simplePos="0" relativeHeight="251682816" behindDoc="1" locked="0" layoutInCell="1" allowOverlap="1" wp14:anchorId="63ECA158" wp14:editId="07F693A0">
+                <wp:simplePos x="0" y="0"/>
+                <wp:positionH relativeFrom="column">
+                  <wp:posOffset>2009775</wp:posOffset>
+                </wp:positionH>
+                <wp:positionV relativeFrom="paragraph">
+                  <wp:posOffset>222885</wp:posOffset>
+                </wp:positionV>
+                <wp:extent cx="828675" cy="314325"/>
+                <wp:effectExtent l="0" t="0" r="9525" b="9525"/>
+                <wp:wrapNone/>
+                <wp:docPr id="9" name="Grupo 9"/>
+                <wp:cNvGraphicFramePr/>
+                <a:graphic xmlns:a="http://schemas.openxmlformats.org/drawingml/2006/main">
+                  <a:graphicData uri="http://schemas.microsoft.com/office/word/2010/wordprocessingGroup">
+                    <wpg:wgp>
+                      <wpg:cNvGrpSpPr/>
+                      <wpg:grpSpPr>
+                        <a:xfrm>
+                          <a:off x="0" y="0"/>
+                          <a:ext cx="828675" cy="314325"/>
+                          <a:chOff x="43337" y="26002"/>
+                          <a:chExt cx="828675" cy="314325"/>
+                        </a:xfrm>
+                      </wpg:grpSpPr>
+                      <pic:pic xmlns:pic="http://schemas.openxmlformats.org/drawingml/2006/picture">
+                        <pic:nvPicPr>
+                          <pic:cNvPr id="10" name="Imagen 10"/>
+                          <pic:cNvPicPr>
+                            <a:picLocks noChangeAspect="1"/>
+                          </pic:cNvPicPr>
+                        </pic:nvPicPr>
+                        <pic:blipFill rotWithShape="1">
+                          <a:blip r:embed="rId12" cstate="print">
+                            <a:extLst>
+                              <a:ext uri="{28A0092B-C50C-407E-A947-70E740481C1C}">
+                                <a14:useLocalDpi xmlns:a14="http://schemas.microsoft.com/office/drawing/2010/main" val="0"/>
+                              </a:ext>
+                            </a:extLst>
+                          </a:blip>
+                          <a:srcRect r="39047" b="86998"/>
+                          <a:stretch/>
+                        </pic:blipFill>
+                        <pic:spPr>
+                          <a:xfrm>
+                            <a:off x="43337" y="26002"/>
+                            <a:ext cx="828675" cy="314325"/>
+                          </a:xfrm>
+                          <a:prstGeom prst="rect">
+                            <a:avLst/>
+                          </a:prstGeom>
+                        </pic:spPr>
+                      </pic:pic>
+                      <wps:wsp>
+                        <wps:cNvPr id="11" name="Elipse 11"/>
+                        <wps:cNvSpPr/>
+                        <wps:spPr>
+                          <a:xfrm>
+                            <a:off x="69429" y="147343"/>
+                            <a:ext cx="197024" cy="166981"/>
+                          </a:xfrm>
+                          <a:prstGeom prst="ellipse">
+                            <a:avLst/>
+                          </a:prstGeom>
+                          <a:noFill/>
+                          <a:ln w="28575">
+                            <a:solidFill>
+                              <a:srgbClr val="FF0000"/>
+                            </a:solidFill>
+                          </a:ln>
+                        </wps:spPr>
+                        <wps:style>
+                          <a:lnRef idx="2">
+                            <a:schemeClr val="accent1">
+                              <a:shade val="50000"/>
+                            </a:schemeClr>
+                          </a:lnRef>
+                          <a:fillRef idx="1">
+                            <a:schemeClr val="accent1"/>
+                          </a:fillRef>
+                          <a:effectRef idx="0">
+                            <a:schemeClr val="accent1"/>
+                          </a:effectRef>
+                          <a:fontRef idx="minor">
+                            <a:schemeClr val="lt1"/>
+                          </a:fontRef>
+                        </wps:style>
+                        <wps:bodyPr rot="0" spcFirstLastPara="0" vertOverflow="overflow" horzOverflow="overflow" vert="horz" wrap="square" lIns="91440" tIns="45720" rIns="91440" bIns="45720" numCol="1" spcCol="0" rtlCol="0" fromWordArt="0" anchor="ctr" anchorCtr="0" forceAA="0" compatLnSpc="1">
+                          <a:prstTxWarp prst="textNoShape">
+                            <a:avLst/>
+                          </a:prstTxWarp>
+                          <a:noAutofit/>
+                        </wps:bodyPr>
+                      </wps:wsp>
+                    </wpg:wgp>
+                  </a:graphicData>
+                </a:graphic>
+                <wp14:sizeRelH relativeFrom="margin">
+                  <wp14:pctWidth>0</wp14:pctWidth>
+                </wp14:sizeRelH>
+                <wp14:sizeRelV relativeFrom="margin">
+                  <wp14:pctHeight>0</wp14:pctHeight>
+                </wp14:sizeRelV>
+              </wp:anchor>
+            </w:drawing>
+          </mc:Choice>
+          <mc:Fallback>
+            <w:pict>
+              <v:group w14:anchorId="522BC581" id="Grupo 9" o:spid="_x0000_s1026" style="position:absolute;margin-left:158.25pt;margin-top:17.55pt;width:65.25pt;height:24.75pt;z-index:-251633664;mso-width-relative:margin;mso-height-relative:margin" coordorigin="433,260" coordsize="8286,3143" o:gfxdata="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">
+                <v:shape id="Imagen 10" o:spid="_x0000_s1027" type="#_x0000_t75" style="position:absolute;left:433;top:260;width:8287;height:3143;visibility:visible;mso-wrap-style:square" o:gfxdata="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">
+                  <v:imagedata r:id="rId13" o:title="" cropbottom="57015f" cropright="25590f"/>
+                  <v:path arrowok="t"/>
+                </v:shape>
+                <v:oval id="Elipse 11" o:spid="_x0000_s1028" style="position:absolute;left:694;top:1473;width:1970;height:1670;visibility:visible;mso-wrap-style:square;v-text-anchor:middle" o:gfxdata="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" filled="f" strokecolor="red" strokeweight="2.25pt">
+                  <v:stroke joinstyle="miter"/>
+                </v:oval>
+              </v:group>
+            </w:pict>
+          </mc:Fallback>
+        </mc:AlternateContent>
+      </w:r>
+      <w:r>
+        <w:t>Paso 1: En el menú principal dar un toque en “Menú”, en el ícono que se muestra a continuación:</w:t>
+      </w:r>
+    </w:p>
+    <w:p>
+      <w:pPr>
+        <w:contextualSpacing/>
+      </w:pPr>
+      <w:r>
+        <w:rPr>
+          <w:noProof/>
+        </w:rPr>
+        <w:drawing>
+          <wp:anchor distT="0" distB="0" distL="114300" distR="114300" simplePos="0" relativeHeight="251683840" behindDoc="1" locked="0" layoutInCell="1" allowOverlap="1" wp14:anchorId="198A0EC2" wp14:editId="6064F3B4">
+            <wp:simplePos x="0" y="0"/>
+            <wp:positionH relativeFrom="column">
+              <wp:posOffset>4591050</wp:posOffset>
+            </wp:positionH>
+            <wp:positionV relativeFrom="paragraph">
+              <wp:posOffset>167640</wp:posOffset>
+            </wp:positionV>
+            <wp:extent cx="1079500" cy="178435"/>
+            <wp:effectExtent l="0" t="0" r="6350" b="0"/>
+            <wp:wrapSquare wrapText="bothSides"/>
+            <wp:docPr id="12" name="Imagen 9"/>
+            <wp:cNvGraphicFramePr>
+              <a:graphicFrameLocks xmlns:a="http://schemas.openxmlformats.org/drawingml/2006/main" noChangeAspect="1"/>
+            </wp:cNvGraphicFramePr>
+            <a:graphic xmlns:a="http://schemas.openxmlformats.org/drawingml/2006/main">
+              <a:graphicData uri="http://schemas.openxmlformats.org/drawingml/2006/picture">
+                <pic:pic xmlns:pic="http://schemas.openxmlformats.org/drawingml/2006/picture">
+                  <pic:nvPicPr>
+                    <pic:cNvPr id="10" name="Imagen 9"/>
+                    <pic:cNvPicPr>
+                      <a:picLocks noChangeAspect="1"/>
+                    </pic:cNvPicPr>
+                  </pic:nvPicPr>
+                  <pic:blipFill rotWithShape="1">
+                    <a:blip r:embed="rId16" cstate="print">
+                      <a:extLst>
+                        <a:ext uri="{28A0092B-C50C-407E-A947-70E740481C1C}">
+                          <a14:useLocalDpi xmlns:a14="http://schemas.microsoft.com/office/drawing/2010/main" val="0"/>
+                        </a:ext>
+                      </a:extLst>
+                    </a:blip>
+                    <a:srcRect t="56231" r="23033" b="36608"/>
+                    <a:stretch/>
+                  </pic:blipFill>
+                  <pic:spPr>
+                    <a:xfrm>
+                      <a:off x="0" y="0"/>
+                      <a:ext cx="1079500" cy="178435"/>
+                    </a:xfrm>
+                    <a:prstGeom prst="rect">
+                      <a:avLst/>
+                    </a:prstGeom>
+                  </pic:spPr>
+                </pic:pic>
+              </a:graphicData>
+            </a:graphic>
+            <wp14:sizeRelH relativeFrom="page">
+              <wp14:pctWidth>0</wp14:pctWidth>
+            </wp14:sizeRelH>
+            <wp14:sizeRelV relativeFrom="page">
+              <wp14:pctHeight>0</wp14:pctHeight>
+            </wp14:sizeRelV>
+          </wp:anchor>
+        </w:drawing>
+      </w:r>
+    </w:p>
+    <w:p>
+      <w:r>
+        <w:t>Paso 2: Luego, aparecerá una lista y da un toque en “tweets”.</w:t>
+      </w:r>
+      <w:r>
+        <w:rPr>
+          <w:noProof/>
+        </w:rPr>
+        <w:t xml:space="preserve"> </w:t>
+      </w:r>
+    </w:p>
+    <w:p>
+      <w:r>
+        <w:t>Paso 3: Espere unos segundos y se mostrará la lista de tweets del Cpccs.</w:t>
+      </w:r>
+    </w:p>
+    <w:p>
+      <w:r>
+        <w:rPr>
+          <w:noProof/>
+        </w:rPr>
+        <w:drawing>
+          <wp:anchor distT="0" distB="0" distL="114300" distR="114300" simplePos="0" relativeHeight="251684864" behindDoc="0" locked="0" layoutInCell="1" allowOverlap="1" wp14:anchorId="1BE62852" wp14:editId="67A582CA">
+            <wp:simplePos x="0" y="0"/>
+            <wp:positionH relativeFrom="column">
+              <wp:posOffset>2343150</wp:posOffset>
+            </wp:positionH>
+            <wp:positionV relativeFrom="paragraph">
+              <wp:posOffset>185420</wp:posOffset>
+            </wp:positionV>
+            <wp:extent cx="752475" cy="1287780"/>
+            <wp:effectExtent l="0" t="0" r="9525" b="7620"/>
+            <wp:wrapSquare wrapText="bothSides"/>
+            <wp:docPr id="13" name="Imagen 10"/>
+            <wp:cNvGraphicFramePr>
+              <a:graphicFrameLocks xmlns:a="http://schemas.openxmlformats.org/drawingml/2006/main" noChangeAspect="1"/>
+            </wp:cNvGraphicFramePr>
+            <a:graphic xmlns:a="http://schemas.openxmlformats.org/drawingml/2006/main">
+              <a:graphicData uri="http://schemas.openxmlformats.org/drawingml/2006/picture">
+                <pic:pic xmlns:pic="http://schemas.openxmlformats.org/drawingml/2006/picture">
+                  <pic:nvPicPr>
+                    <pic:cNvPr id="11" name="Imagen 10"/>
+                    <pic:cNvPicPr>
+                      <a:picLocks noChangeAspect="1"/>
+                    </pic:cNvPicPr>
+                  </pic:nvPicPr>
+                  <pic:blipFill rotWithShape="1">
+                    <a:blip r:embed="rId17" cstate="print">
+                      <a:extLst>
+                        <a:ext uri="{28A0092B-C50C-407E-A947-70E740481C1C}">
+                          <a14:useLocalDpi xmlns:a14="http://schemas.microsoft.com/office/drawing/2010/main" val="0"/>
+                        </a:ext>
+                      </a:extLst>
+                    </a:blip>
+                    <a:srcRect t="3687"/>
+                    <a:stretch/>
+                  </pic:blipFill>
+                  <pic:spPr>
+                    <a:xfrm>
+                      <a:off x="0" y="0"/>
+                      <a:ext cx="752475" cy="1287780"/>
+                    </a:xfrm>
+                    <a:prstGeom prst="rect">
+                      <a:avLst/>
+                    </a:prstGeom>
+                  </pic:spPr>
+                </pic:pic>
+              </a:graphicData>
+            </a:graphic>
+            <wp14:sizeRelH relativeFrom="page">
+              <wp14:pctWidth>0</wp14:pctWidth>
+            </wp14:sizeRelH>
+            <wp14:sizeRelV relativeFrom="page">
+              <wp14:pctHeight>0</wp14:pctHeight>
+            </wp14:sizeRelV>
+          </wp:anchor>
+        </w:drawing>
+      </w:r>
+    </w:p>
+    <w:p/>
+    <w:p/>
+    <w:p/>
+    <w:p/>
+    <w:p/>
+    <w:p/>
+    <w:p/>
+    <w:p/>
+    <w:p/>
+    <w:p>
+      <w:bookmarkStart w:id="0" w:name="_GoBack"/>
+      <w:bookmarkEnd w:id="0"/>
+    </w:p>
+    <w:p>
+      <w:r>
+        <w:rPr>
+          <w:b/>
+        </w:rPr>
         <w:t>Sección denuncias</w:t>
       </w:r>
     </w:p>

</xml_diff>

<commit_message>
seccion de preguntas freccuentes de ubicación de las oficinas
</commit_message>
<xml_diff>
--- a/seccionpf/Preguntasfrecuentes.docx
+++ b/seccionpf/Preguntasfrecuentes.docx
@@ -949,7 +949,7 @@
           </mc:Choice>
           <mc:Fallback>
             <w:pict>
-              <v:group w14:anchorId="2D007B19" id="Grupo 2" o:spid="_x0000_s1026" style="position:absolute;margin-left:168.95pt;margin-top:13.95pt;width:65.25pt;height:24.75pt;z-index:251642880;mso-width-relative:margin;mso-height-relative:margin" coordorigin="433,260" coordsize="8286,3143" o:gfxdata="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">
+              <v:group w14:anchorId="772A2A64" id="Grupo 2" o:spid="_x0000_s1026" style="position:absolute;margin-left:168.95pt;margin-top:13.95pt;width:65.25pt;height:24.75pt;z-index:251642880;mso-width-relative:margin;mso-height-relative:margin" coordorigin="433,260" coordsize="8286,3143" o:gfxdata="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